<commit_message>
Added some text to Brainstorming, mammallist.txt and Readme
</commit_message>
<xml_diff>
--- a/Brainstorming.docx
+++ b/Brainstorming.docx
@@ -101,6 +101,24 @@
       <w:pPr>
         <w:pStyle w:val="ListParagraph"/>
         <w:numPr>
+          <w:ilvl w:val="0"/>
+          <w:numId w:val="1"/>
+        </w:numPr>
+        <w:rPr>
+          <w:lang w:val="en-GB"/>
+        </w:rPr>
+      </w:pPr>
+      <w:r>
+        <w:rPr>
+          <w:lang w:val="en-GB"/>
+        </w:rPr>
+        <w:t>Reptiles</w:t>
+      </w:r>
+    </w:p>
+    <w:p>
+      <w:pPr>
+        <w:pStyle w:val="ListParagraph"/>
+        <w:numPr>
           <w:ilvl w:val="1"/>
           <w:numId w:val="1"/>
         </w:numPr>
@@ -112,8 +130,74 @@
         <w:rPr>
           <w:lang w:val="en-GB"/>
         </w:rPr>
-        <w:t>..</w:t>
+        <w:t>Grass snake</w:t>
       </w:r>
+    </w:p>
+    <w:p>
+      <w:pPr>
+        <w:pStyle w:val="ListParagraph"/>
+        <w:numPr>
+          <w:ilvl w:val="1"/>
+          <w:numId w:val="1"/>
+        </w:numPr>
+        <w:rPr>
+          <w:lang w:val="en-GB"/>
+        </w:rPr>
+      </w:pPr>
+      <w:r>
+        <w:rPr>
+          <w:lang w:val="en-GB"/>
+        </w:rPr>
+        <w:t>Tortoise</w:t>
+      </w:r>
+    </w:p>
+    <w:p>
+      <w:pPr>
+        <w:pStyle w:val="ListParagraph"/>
+        <w:numPr>
+          <w:ilvl w:val="1"/>
+          <w:numId w:val="1"/>
+        </w:numPr>
+        <w:rPr>
+          <w:lang w:val="en-GB"/>
+        </w:rPr>
+      </w:pPr>
+      <w:r>
+        <w:rPr>
+          <w:lang w:val="en-GB"/>
+        </w:rPr>
+        <w:t>Sea Turtle</w:t>
+      </w:r>
+    </w:p>
+    <w:p>
+      <w:pPr>
+        <w:pStyle w:val="ListParagraph"/>
+        <w:numPr>
+          <w:ilvl w:val="1"/>
+          <w:numId w:val="1"/>
+        </w:numPr>
+        <w:rPr>
+          <w:lang w:val="en-GB"/>
+        </w:rPr>
+      </w:pPr>
+      <w:r>
+        <w:rPr>
+          <w:lang w:val="en-GB"/>
+        </w:rPr>
+        <w:t>Boa</w:t>
+      </w:r>
+    </w:p>
+    <w:p>
+      <w:pPr>
+        <w:pStyle w:val="ListParagraph"/>
+        <w:numPr>
+          <w:ilvl w:val="1"/>
+          <w:numId w:val="1"/>
+        </w:numPr>
+        <w:rPr>
+          <w:lang w:val="en-GB"/>
+        </w:rPr>
+      </w:pPr>
     </w:p>
     <w:sectPr>
       <w:pgSz w:w="12240" w:h="15840"/>

</xml_diff>